<commit_message>
Manejo de errores  y colecciones
</commit_message>
<xml_diff>
--- a/Material/Resumen.docx
+++ b/Material/Resumen.docx
@@ -1,6 +1,6 @@
 
 <file path=word/document.xml><?xml version="1.0" encoding="utf-8"?>
-<w:document xmlns:wpc="http://schemas.microsoft.com/office/word/2010/wordprocessingCanvas" xmlns:mc="http://schemas.openxmlformats.org/markup-compatibility/2006" xmlns:o="urn:schemas-microsoft-com:office:office" xmlns:r="http://schemas.openxmlformats.org/officeDocument/2006/relationships" xmlns:m="http://schemas.openxmlformats.org/officeDocument/2006/math" xmlns:v="urn:schemas-microsoft-com:vml" xmlns:wp14="http://schemas.microsoft.com/office/word/2010/wordprocessingDrawing" xmlns:wp="http://schemas.openxmlformats.org/drawingml/2006/wordprocessingDrawing" xmlns:w10="urn:schemas-microsoft-com:office:word" xmlns:w="http://schemas.openxmlformats.org/wordprocessingml/2006/main" xmlns:w14="http://schemas.microsoft.com/office/word/2010/wordml" xmlns:w15="http://schemas.microsoft.com/office/word/2012/wordml" xmlns:wpg="http://schemas.microsoft.com/office/word/2010/wordprocessingGroup" xmlns:wpi="http://schemas.microsoft.com/office/word/2010/wordprocessingInk" xmlns:wne="http://schemas.microsoft.com/office/word/2006/wordml" xmlns:wps="http://schemas.microsoft.com/office/word/2010/wordprocessingShape" mc:Ignorable="w14 w15 wp14">
+<w:document xmlns:wpc="http://schemas.microsoft.com/office/word/2010/wordprocessingCanvas" xmlns:cx="http://schemas.microsoft.com/office/drawing/2014/chartex" xmlns:cx1="http://schemas.microsoft.com/office/drawing/2015/9/8/chartex" xmlns:cx2="http://schemas.microsoft.com/office/drawing/2015/10/21/chartex" xmlns:cx3="http://schemas.microsoft.com/office/drawing/2016/5/9/chartex" xmlns:cx4="http://schemas.microsoft.com/office/drawing/2016/5/10/chartex" xmlns:cx5="http://schemas.microsoft.com/office/drawing/2016/5/11/chartex" xmlns:cx6="http://schemas.microsoft.com/office/drawing/2016/5/12/chartex" xmlns:cx7="http://schemas.microsoft.com/office/drawing/2016/5/13/chartex" xmlns:cx8="http://schemas.microsoft.com/office/drawing/2016/5/14/chartex" xmlns:mc="http://schemas.openxmlformats.org/markup-compatibility/2006" xmlns:o="urn:schemas-microsoft-com:office:office" xmlns:r="http://schemas.openxmlformats.org/officeDocument/2006/relationships" xmlns:m="http://schemas.openxmlformats.org/officeDocument/2006/math" xmlns:v="urn:schemas-microsoft-com:vml" xmlns:wp14="http://schemas.microsoft.com/office/word/2010/wordprocessingDrawing" xmlns:wp="http://schemas.openxmlformats.org/drawingml/2006/wordprocessingDrawing" xmlns:w10="urn:schemas-microsoft-com:office:word" xmlns:w="http://schemas.openxmlformats.org/wordprocessingml/2006/main" xmlns:w14="http://schemas.microsoft.com/office/word/2010/wordml" xmlns:w15="http://schemas.microsoft.com/office/word/2012/wordml" xmlns:w16se="http://schemas.microsoft.com/office/word/2015/wordml/symex" xmlns:wpg="http://schemas.microsoft.com/office/word/2010/wordprocessingGroup" xmlns:wpi="http://schemas.microsoft.com/office/word/2010/wordprocessingInk" xmlns:wne="http://schemas.microsoft.com/office/word/2006/wordml" xmlns:wps="http://schemas.microsoft.com/office/word/2010/wordprocessingShape" mc:Ignorable="w14 w15 w16se wp14">
   <w:body>
     <w:p>
       <w:pPr>
@@ -405,8 +405,103 @@
       <w:pPr>
         <w:pStyle w:val="Heading1"/>
       </w:pPr>
-      <w:proofErr w:type="spellStart"/>
-      <w:r>
+      <w:r>
+        <w:t>Estructuras de control</w:t>
+      </w:r>
+    </w:p>
+    <w:p>
+      <w:pPr>
+        <w:pStyle w:val="ListParagraph"/>
+        <w:numPr>
+          <w:ilvl w:val="0"/>
+          <w:numId w:val="8"/>
+        </w:numPr>
+      </w:pPr>
+      <w:r>
+        <w:t>Tipos</w:t>
+      </w:r>
+    </w:p>
+    <w:p>
+      <w:pPr>
+        <w:pStyle w:val="ListParagraph"/>
+        <w:numPr>
+          <w:ilvl w:val="1"/>
+          <w:numId w:val="8"/>
+        </w:numPr>
+      </w:pPr>
+      <w:proofErr w:type="spellStart"/>
+      <w:r>
+        <w:t>If</w:t>
+      </w:r>
+      <w:proofErr w:type="spellEnd"/>
+    </w:p>
+    <w:p>
+      <w:pPr>
+        <w:pStyle w:val="ListParagraph"/>
+        <w:numPr>
+          <w:ilvl w:val="1"/>
+          <w:numId w:val="8"/>
+        </w:numPr>
+      </w:pPr>
+      <w:proofErr w:type="spellStart"/>
+      <w:r>
+        <w:t>While</w:t>
+      </w:r>
+      <w:proofErr w:type="spellEnd"/>
+    </w:p>
+    <w:p>
+      <w:pPr>
+        <w:pStyle w:val="ListParagraph"/>
+        <w:numPr>
+          <w:ilvl w:val="1"/>
+          <w:numId w:val="8"/>
+        </w:numPr>
+      </w:pPr>
+      <w:proofErr w:type="spellStart"/>
+      <w:r>
+        <w:t>For</w:t>
+      </w:r>
+      <w:proofErr w:type="spellEnd"/>
+    </w:p>
+    <w:p>
+      <w:pPr>
+        <w:pStyle w:val="ListParagraph"/>
+        <w:numPr>
+          <w:ilvl w:val="1"/>
+          <w:numId w:val="8"/>
+        </w:numPr>
+      </w:pPr>
+      <w:proofErr w:type="spellStart"/>
+      <w:r>
+        <w:t>Foreach</w:t>
+      </w:r>
+      <w:proofErr w:type="spellEnd"/>
+      <w:r>
+        <w:t xml:space="preserve"> – en este caso no podemos modificar la lista que estamos recorriendo</w:t>
+      </w:r>
+    </w:p>
+    <w:p>
+      <w:pPr>
+        <w:pStyle w:val="ListParagraph"/>
+        <w:numPr>
+          <w:ilvl w:val="1"/>
+          <w:numId w:val="8"/>
+        </w:numPr>
+      </w:pPr>
+      <w:proofErr w:type="spellStart"/>
+      <w:r>
+        <w:t>Switch</w:t>
+      </w:r>
+      <w:proofErr w:type="spellEnd"/>
+    </w:p>
+    <w:p/>
+    <w:p>
+      <w:pPr>
+        <w:pStyle w:val="Heading1"/>
+      </w:pPr>
+      <w:proofErr w:type="spellStart"/>
+      <w:r>
+        <w:lastRenderedPageBreak/>
         <w:t>Namespace</w:t>
       </w:r>
       <w:proofErr w:type="spellEnd"/>
@@ -528,7 +623,6 @@
         <w:pStyle w:val="Heading1"/>
       </w:pPr>
       <w:r>
-        <w:lastRenderedPageBreak/>
         <w:t>Clases</w:t>
       </w:r>
     </w:p>
@@ -668,44 +762,29 @@
       </w:r>
     </w:p>
     <w:p>
-      <w:proofErr w:type="spellStart"/>
-      <w:r>
-        <w:t>Private</w:t>
-      </w:r>
-      <w:proofErr w:type="spellEnd"/>
-      <w:r>
-        <w:t xml:space="preserve"> </w:t>
-      </w:r>
-      <w:proofErr w:type="spellStart"/>
-      <w:r>
-        <w:t>class</w:t>
-      </w:r>
-      <w:proofErr w:type="spellEnd"/>
-      <w:r>
-        <w:t xml:space="preserve"> </w:t>
-      </w:r>
-      <w:proofErr w:type="gramStart"/>
-      <w:r>
-        <w:t>persona{</w:t>
-      </w:r>
-      <w:proofErr w:type="gramEnd"/>
-    </w:p>
-    <w:p>
-      <w:proofErr w:type="spellStart"/>
-      <w:r>
-        <w:t>Public</w:t>
-      </w:r>
-      <w:proofErr w:type="spellEnd"/>
-      <w:r>
-        <w:t xml:space="preserve"> </w:t>
-      </w:r>
-      <w:proofErr w:type="gramStart"/>
-      <w:r>
-        <w:t>persona(</w:t>
-      </w:r>
-      <w:proofErr w:type="gramEnd"/>
-      <w:r>
-        <w:t>){</w:t>
+      <w:pPr>
+        <w:rPr>
+          <w:lang w:val="en-US"/>
+        </w:rPr>
+      </w:pPr>
+      <w:r>
+        <w:rPr>
+          <w:lang w:val="en-US"/>
+        </w:rPr>
+        <w:t>Private class persona{</w:t>
+      </w:r>
+    </w:p>
+    <w:p>
+      <w:pPr>
+        <w:rPr>
+          <w:lang w:val="en-US"/>
+        </w:rPr>
+      </w:pPr>
+      <w:r>
+        <w:rPr>
+          <w:lang w:val="en-US"/>
+        </w:rPr>
+        <w:t>Public persona(){</w:t>
       </w:r>
     </w:p>
     <w:p>
@@ -799,6 +878,7 @@
         </w:numPr>
       </w:pPr>
       <w:r>
+        <w:lastRenderedPageBreak/>
         <w:t>estáticos para que no necesiten una instancia de la clase para ser ejecutados</w:t>
       </w:r>
     </w:p>
@@ -928,8 +1008,1451 @@
         </w:numPr>
       </w:pPr>
       <w:r>
-        <w:t>Podemos utilizar la clase convert</w:t>
-      </w:r>
+        <w:t xml:space="preserve">Podemos utilizar la clase </w:t>
+      </w:r>
+      <w:proofErr w:type="spellStart"/>
+      <w:r>
+        <w:t>convert</w:t>
+      </w:r>
+      <w:proofErr w:type="spellEnd"/>
+    </w:p>
+    <w:p/>
+    <w:p>
+      <w:pPr>
+        <w:pStyle w:val="Heading2"/>
+      </w:pPr>
+      <w:r>
+        <w:t>Manejo de errores</w:t>
+      </w:r>
+    </w:p>
+    <w:p>
+      <w:r>
+        <w:t xml:space="preserve">En .net todas las excepciones derivan de la clase </w:t>
+      </w:r>
+      <w:proofErr w:type="spellStart"/>
+      <w:r>
+        <w:t>Exception</w:t>
+      </w:r>
+      <w:proofErr w:type="spellEnd"/>
+      <w:r>
+        <w:t>.</w:t>
+      </w:r>
+    </w:p>
+    <w:p>
+      <w:r>
+        <w:t>Para capturar un error usamos la estructura try/catch/</w:t>
+      </w:r>
+      <w:proofErr w:type="spellStart"/>
+      <w:r>
+        <w:t>finally</w:t>
+      </w:r>
+      <w:proofErr w:type="spellEnd"/>
+    </w:p>
+    <w:p>
+      <w:r>
+        <w:t>Ej.</w:t>
+      </w:r>
+    </w:p>
+    <w:p>
+      <w:r>
+        <w:t>Try{</w:t>
+      </w:r>
+    </w:p>
+    <w:p>
+      <w:r>
+        <w:t>// código que podría generar el error</w:t>
+      </w:r>
+    </w:p>
+    <w:p>
+      <w:r>
+        <w:t>}catch(</w:t>
+      </w:r>
+      <w:proofErr w:type="spellStart"/>
+      <w:r>
+        <w:t>Exception</w:t>
+      </w:r>
+      <w:proofErr w:type="spellEnd"/>
+      <w:r>
+        <w:t xml:space="preserve"> </w:t>
+      </w:r>
+      <w:proofErr w:type="spellStart"/>
+      <w:r>
+        <w:t>er</w:t>
+      </w:r>
+      <w:proofErr w:type="spellEnd"/>
+      <w:r>
+        <w:t>){</w:t>
+      </w:r>
+    </w:p>
+    <w:p>
+      <w:r>
+        <w:t>}</w:t>
+      </w:r>
+      <w:proofErr w:type="spellStart"/>
+      <w:r>
+        <w:t>finally</w:t>
+      </w:r>
+      <w:proofErr w:type="spellEnd"/>
+      <w:r>
+        <w:t>{</w:t>
+      </w:r>
+    </w:p>
+    <w:p>
+      <w:r>
+        <w:t>}</w:t>
+      </w:r>
+    </w:p>
+    <w:p>
+      <w:r>
+        <w:t xml:space="preserve">El segmento </w:t>
+      </w:r>
+      <w:proofErr w:type="spellStart"/>
+      <w:r>
+        <w:t>finally</w:t>
+      </w:r>
+      <w:proofErr w:type="spellEnd"/>
+      <w:r>
+        <w:t xml:space="preserve"> se va a ejecutar siempre ocurra o no un error, por lo general se utiliza para liberar recursos utilizados dentro del segmento try, aunque tengamos un </w:t>
+      </w:r>
+      <w:proofErr w:type="spellStart"/>
+      <w:r>
+        <w:t>return</w:t>
+      </w:r>
+      <w:proofErr w:type="spellEnd"/>
+      <w:r>
+        <w:t xml:space="preserve"> dentro del segmento try el </w:t>
+      </w:r>
+      <w:proofErr w:type="spellStart"/>
+      <w:r>
+        <w:t>finally</w:t>
+      </w:r>
+      <w:proofErr w:type="spellEnd"/>
+      <w:r>
+        <w:t xml:space="preserve"> se va a ejecutar igual.</w:t>
+      </w:r>
+    </w:p>
+    <w:p>
+      <w:r>
+        <w:t>No se deben utilizar las excepciones como respuesta habitual de la lógica propia de la aplicación ya que tienen un costo extra en performance.</w:t>
+      </w:r>
+    </w:p>
+    <w:p>
+      <w:r>
+        <w:t xml:space="preserve">Puedo tener todos los segmentos catch que necesite si tengo </w:t>
+      </w:r>
+      <w:proofErr w:type="spellStart"/>
+      <w:r>
+        <w:t>mas</w:t>
+      </w:r>
+      <w:proofErr w:type="spellEnd"/>
+      <w:r>
+        <w:t xml:space="preserve"> de un tipo de excepción, solo deben ir desde el </w:t>
+      </w:r>
+      <w:proofErr w:type="spellStart"/>
+      <w:r>
+        <w:t>mas</w:t>
+      </w:r>
+      <w:proofErr w:type="spellEnd"/>
+      <w:r>
+        <w:t xml:space="preserve"> especifico hacia el </w:t>
+      </w:r>
+      <w:proofErr w:type="spellStart"/>
+      <w:r>
+        <w:t>mas</w:t>
+      </w:r>
+      <w:proofErr w:type="spellEnd"/>
+      <w:r>
+        <w:t xml:space="preserve"> genérico.</w:t>
+      </w:r>
+    </w:p>
+    <w:p/>
+    <w:p>
+      <w:pPr>
+        <w:pStyle w:val="Heading2"/>
+      </w:pPr>
+      <w:proofErr w:type="spellStart"/>
+      <w:r>
+        <w:t>Collecciones</w:t>
+      </w:r>
+      <w:proofErr w:type="spellEnd"/>
+    </w:p>
+    <w:p>
+      <w:r>
+        <w:t xml:space="preserve">En .net </w:t>
+      </w:r>
+      <w:r>
+        <w:t xml:space="preserve">existen </w:t>
+      </w:r>
+      <w:r>
+        <w:t>varios</w:t>
+      </w:r>
+      <w:r>
+        <w:t xml:space="preserve"> tipos de colecciones</w:t>
+      </w:r>
+    </w:p>
+    <w:p>
+      <w:pPr>
+        <w:pStyle w:val="ListParagraph"/>
+        <w:numPr>
+          <w:ilvl w:val="0"/>
+          <w:numId w:val="9"/>
+        </w:numPr>
+      </w:pPr>
+      <w:proofErr w:type="spellStart"/>
+      <w:r>
+        <w:t>System.Collection</w:t>
+      </w:r>
+      <w:proofErr w:type="spellEnd"/>
+    </w:p>
+    <w:p>
+      <w:pPr>
+        <w:pStyle w:val="ListParagraph"/>
+        <w:numPr>
+          <w:ilvl w:val="0"/>
+          <w:numId w:val="9"/>
+        </w:numPr>
+      </w:pPr>
+      <w:proofErr w:type="spellStart"/>
+      <w:r>
+        <w:t>System.Collection</w:t>
+      </w:r>
+      <w:r>
+        <w:t>.Generics</w:t>
+      </w:r>
+      <w:proofErr w:type="spellEnd"/>
+    </w:p>
+    <w:p>
+      <w:pPr>
+        <w:pStyle w:val="ListParagraph"/>
+        <w:numPr>
+          <w:ilvl w:val="0"/>
+          <w:numId w:val="9"/>
+        </w:numPr>
+      </w:pPr>
+      <w:proofErr w:type="spellStart"/>
+      <w:r>
+        <w:t>System.Collections.Specialized</w:t>
+      </w:r>
+      <w:proofErr w:type="spellEnd"/>
+    </w:p>
+    <w:p>
+      <w:pPr>
+        <w:pStyle w:val="ListParagraph"/>
+        <w:numPr>
+          <w:ilvl w:val="0"/>
+          <w:numId w:val="9"/>
+        </w:numPr>
+      </w:pPr>
+      <w:proofErr w:type="spellStart"/>
+      <w:r>
+        <w:t>System.Collections.Concurrent</w:t>
+      </w:r>
+      <w:proofErr w:type="spellEnd"/>
+    </w:p>
+    <w:p>
+      <w:pPr>
+        <w:pStyle w:val="ListParagraph"/>
+        <w:numPr>
+          <w:ilvl w:val="0"/>
+          <w:numId w:val="9"/>
+        </w:numPr>
+      </w:pPr>
+      <w:proofErr w:type="spellStart"/>
+      <w:r>
+        <w:t>System.Collections.Immutable</w:t>
+      </w:r>
+      <w:proofErr w:type="spellEnd"/>
+    </w:p>
+    <w:p>
+      <w:r>
+        <w:t xml:space="preserve">Las colecciones implementa interfaces vamos nombrar a las </w:t>
+      </w:r>
+      <w:proofErr w:type="spellStart"/>
+      <w:r>
+        <w:t>mas</w:t>
+      </w:r>
+      <w:proofErr w:type="spellEnd"/>
+      <w:r>
+        <w:t xml:space="preserve"> importantes</w:t>
+      </w:r>
+    </w:p>
+    <w:p>
+      <w:pPr>
+        <w:pStyle w:val="ListParagraph"/>
+        <w:numPr>
+          <w:ilvl w:val="0"/>
+          <w:numId w:val="10"/>
+        </w:numPr>
+      </w:pPr>
+      <w:proofErr w:type="spellStart"/>
+      <w:r>
+        <w:t>IEnumerable</w:t>
+      </w:r>
+      <w:proofErr w:type="spellEnd"/>
+      <w:r>
+        <w:t>&lt;T&gt;</w:t>
+      </w:r>
+      <w:r>
+        <w:t xml:space="preserve"> - Nos permite usar el </w:t>
+      </w:r>
+      <w:proofErr w:type="spellStart"/>
+      <w:r>
+        <w:t>foreach</w:t>
+      </w:r>
+      <w:proofErr w:type="spellEnd"/>
+    </w:p>
+    <w:p>
+      <w:pPr>
+        <w:pStyle w:val="ListParagraph"/>
+        <w:numPr>
+          <w:ilvl w:val="0"/>
+          <w:numId w:val="10"/>
+        </w:numPr>
+      </w:pPr>
+      <w:proofErr w:type="spellStart"/>
+      <w:r>
+        <w:t>ICollection</w:t>
+      </w:r>
+      <w:proofErr w:type="spellEnd"/>
+      <w:r>
+        <w:t>&lt;T&gt;</w:t>
+      </w:r>
+      <w:r>
+        <w:t xml:space="preserve"> - Contiene la propiedad </w:t>
+      </w:r>
+      <w:proofErr w:type="spellStart"/>
+      <w:r>
+        <w:t>Count</w:t>
+      </w:r>
+      <w:proofErr w:type="spellEnd"/>
+      <w:r>
+        <w:t xml:space="preserve"> y los métodos </w:t>
+      </w:r>
+      <w:proofErr w:type="spellStart"/>
+      <w:r>
+        <w:t>CopyTo</w:t>
+      </w:r>
+      <w:proofErr w:type="spellEnd"/>
+      <w:r>
+        <w:t xml:space="preserve">, </w:t>
+      </w:r>
+      <w:proofErr w:type="spellStart"/>
+      <w:r>
+        <w:t>Add</w:t>
+      </w:r>
+      <w:proofErr w:type="spellEnd"/>
+      <w:r>
+        <w:t xml:space="preserve">, </w:t>
+      </w:r>
+      <w:proofErr w:type="spellStart"/>
+      <w:r>
+        <w:t>Remove</w:t>
+      </w:r>
+      <w:proofErr w:type="spellEnd"/>
+      <w:r>
+        <w:t xml:space="preserve"> y Clear</w:t>
+      </w:r>
+    </w:p>
+    <w:p>
+      <w:pPr>
+        <w:pStyle w:val="ListParagraph"/>
+        <w:numPr>
+          <w:ilvl w:val="0"/>
+          <w:numId w:val="10"/>
+        </w:numPr>
+      </w:pPr>
+      <w:proofErr w:type="spellStart"/>
+      <w:r>
+        <w:lastRenderedPageBreak/>
+        <w:t>IList</w:t>
+      </w:r>
+      <w:proofErr w:type="spellEnd"/>
+      <w:r>
+        <w:t>&lt;T&gt;</w:t>
+      </w:r>
+      <w:r>
+        <w:t xml:space="preserve"> - Nos permite acceder a los ítems por su </w:t>
+      </w:r>
+      <w:r>
+        <w:t>posición</w:t>
+      </w:r>
+    </w:p>
+    <w:p>
+      <w:pPr>
+        <w:pStyle w:val="ListParagraph"/>
+        <w:numPr>
+          <w:ilvl w:val="0"/>
+          <w:numId w:val="10"/>
+        </w:numPr>
+      </w:pPr>
+      <w:proofErr w:type="spellStart"/>
+      <w:r>
+        <w:t>ISet</w:t>
+      </w:r>
+      <w:proofErr w:type="spellEnd"/>
+      <w:r>
+        <w:t>&lt;T&gt;</w:t>
+      </w:r>
+      <w:r>
+        <w:t xml:space="preserve"> - </w:t>
+      </w:r>
+    </w:p>
+    <w:p>
+      <w:pPr>
+        <w:pStyle w:val="ListParagraph"/>
+        <w:numPr>
+          <w:ilvl w:val="0"/>
+          <w:numId w:val="10"/>
+        </w:numPr>
+      </w:pPr>
+      <w:proofErr w:type="spellStart"/>
+      <w:r>
+        <w:t>IDictionary</w:t>
+      </w:r>
+      <w:proofErr w:type="spellEnd"/>
+      <w:r>
+        <w:t>&lt;</w:t>
+      </w:r>
+      <w:proofErr w:type="spellStart"/>
+      <w:r>
+        <w:t>TKey</w:t>
+      </w:r>
+      <w:proofErr w:type="spellEnd"/>
+      <w:r>
+        <w:t xml:space="preserve">, </w:t>
+      </w:r>
+      <w:proofErr w:type="spellStart"/>
+      <w:r>
+        <w:t>TValue</w:t>
+      </w:r>
+      <w:proofErr w:type="spellEnd"/>
+      <w:r>
+        <w:t>&gt;</w:t>
+      </w:r>
+    </w:p>
+    <w:p>
+      <w:pPr>
+        <w:pStyle w:val="ListParagraph"/>
+        <w:numPr>
+          <w:ilvl w:val="0"/>
+          <w:numId w:val="10"/>
+        </w:numPr>
+      </w:pPr>
+      <w:proofErr w:type="spellStart"/>
+      <w:r>
+        <w:t>ILookup</w:t>
+      </w:r>
+      <w:proofErr w:type="spellEnd"/>
+      <w:r>
+        <w:t>&lt;</w:t>
+      </w:r>
+      <w:proofErr w:type="spellStart"/>
+      <w:r>
+        <w:t>TKey</w:t>
+      </w:r>
+      <w:proofErr w:type="spellEnd"/>
+      <w:r>
+        <w:t xml:space="preserve">, </w:t>
+      </w:r>
+      <w:proofErr w:type="spellStart"/>
+      <w:r>
+        <w:t>TValue</w:t>
+      </w:r>
+      <w:proofErr w:type="spellEnd"/>
+      <w:r>
+        <w:t>&gt;</w:t>
+      </w:r>
+    </w:p>
+    <w:p>
+      <w:pPr>
+        <w:pStyle w:val="ListParagraph"/>
+        <w:numPr>
+          <w:ilvl w:val="0"/>
+          <w:numId w:val="10"/>
+        </w:numPr>
+      </w:pPr>
+      <w:proofErr w:type="spellStart"/>
+      <w:r>
+        <w:t>IComparer</w:t>
+      </w:r>
+      <w:proofErr w:type="spellEnd"/>
+      <w:r>
+        <w:t>&lt;T&gt;</w:t>
+      </w:r>
+    </w:p>
+    <w:p>
+      <w:pPr>
+        <w:pStyle w:val="ListParagraph"/>
+        <w:numPr>
+          <w:ilvl w:val="0"/>
+          <w:numId w:val="10"/>
+        </w:numPr>
+      </w:pPr>
+      <w:proofErr w:type="spellStart"/>
+      <w:r>
+        <w:t>IEqualityComparer</w:t>
+      </w:r>
+      <w:proofErr w:type="spellEnd"/>
+      <w:r>
+        <w:t>&lt;T&gt;</w:t>
+      </w:r>
+    </w:p>
+    <w:p/>
+    <w:p>
+      <w:r>
+        <w:t>Tipos de colecciones</w:t>
+      </w:r>
+    </w:p>
+    <w:tbl>
+      <w:tblPr>
+        <w:tblW w:w="7780" w:type="dxa"/>
+        <w:tblCellMar>
+          <w:left w:w="0" w:type="dxa"/>
+          <w:right w:w="0" w:type="dxa"/>
+        </w:tblCellMar>
+        <w:tblLook w:val="0420" w:firstRow="1" w:lastRow="0" w:firstColumn="0" w:lastColumn="0" w:noHBand="0" w:noVBand="1"/>
+      </w:tblPr>
+      <w:tblGrid>
+        <w:gridCol w:w="2596"/>
+        <w:gridCol w:w="2591"/>
+        <w:gridCol w:w="2593"/>
+      </w:tblGrid>
+      <w:tr>
+        <w:tc>
+          <w:tcPr>
+            <w:tcW w:w="2600" w:type="dxa"/>
+            <w:tcBorders>
+              <w:top w:val="single" w:sz="8" w:space="0" w:color="FFFFFF"/>
+              <w:left w:val="single" w:sz="8" w:space="0" w:color="FFFFFF"/>
+              <w:bottom w:val="single" w:sz="24" w:space="0" w:color="FFFFFF"/>
+              <w:right w:val="single" w:sz="8" w:space="0" w:color="FFFFFF"/>
+            </w:tcBorders>
+            <w:shd w:val="clear" w:color="auto" w:fill="99CB38"/>
+            <w:tcMar>
+              <w:top w:w="72" w:type="dxa"/>
+              <w:left w:w="144" w:type="dxa"/>
+              <w:bottom w:w="72" w:type="dxa"/>
+              <w:right w:w="144" w:type="dxa"/>
+            </w:tcMar>
+            <w:hideMark/>
+          </w:tcPr>
+          <w:p>
+            <w:proofErr w:type="spellStart"/>
+            <w:r>
+              <w:rPr>
+                <w:lang w:val="en-US"/>
+              </w:rPr>
+              <w:t>Tipo</w:t>
+            </w:r>
+            <w:proofErr w:type="spellEnd"/>
+          </w:p>
+        </w:tc>
+        <w:tc>
+          <w:tcPr>
+            <w:tcW w:w="2600" w:type="dxa"/>
+            <w:tcBorders>
+              <w:top w:val="single" w:sz="8" w:space="0" w:color="FFFFFF"/>
+              <w:left w:val="single" w:sz="8" w:space="0" w:color="FFFFFF"/>
+              <w:bottom w:val="single" w:sz="24" w:space="0" w:color="FFFFFF"/>
+              <w:right w:val="single" w:sz="8" w:space="0" w:color="FFFFFF"/>
+            </w:tcBorders>
+            <w:shd w:val="clear" w:color="auto" w:fill="99CB38"/>
+            <w:tcMar>
+              <w:top w:w="72" w:type="dxa"/>
+              <w:left w:w="144" w:type="dxa"/>
+              <w:bottom w:w="72" w:type="dxa"/>
+              <w:right w:w="144" w:type="dxa"/>
+            </w:tcMar>
+            <w:hideMark/>
+          </w:tcPr>
+          <w:p>
+            <w:proofErr w:type="spellStart"/>
+            <w:r>
+              <w:rPr>
+                <w:lang w:val="en-US"/>
+              </w:rPr>
+              <w:t>Acceso</w:t>
+            </w:r>
+            <w:proofErr w:type="spellEnd"/>
+            <w:r>
+              <w:rPr>
+                <w:lang w:val="en-US"/>
+              </w:rPr>
+              <w:t xml:space="preserve"> </w:t>
+            </w:r>
+            <w:proofErr w:type="spellStart"/>
+            <w:r>
+              <w:rPr>
+                <w:lang w:val="en-US"/>
+              </w:rPr>
+              <w:t>directo</w:t>
+            </w:r>
+            <w:proofErr w:type="spellEnd"/>
+          </w:p>
+        </w:tc>
+        <w:tc>
+          <w:tcPr>
+            <w:tcW w:w="2600" w:type="dxa"/>
+            <w:tcBorders>
+              <w:top w:val="single" w:sz="8" w:space="0" w:color="FFFFFF"/>
+              <w:left w:val="single" w:sz="8" w:space="0" w:color="FFFFFF"/>
+              <w:bottom w:val="single" w:sz="24" w:space="0" w:color="FFFFFF"/>
+              <w:right w:val="single" w:sz="8" w:space="0" w:color="FFFFFF"/>
+            </w:tcBorders>
+            <w:shd w:val="clear" w:color="auto" w:fill="99CB38"/>
+            <w:tcMar>
+              <w:top w:w="72" w:type="dxa"/>
+              <w:left w:w="144" w:type="dxa"/>
+              <w:bottom w:w="72" w:type="dxa"/>
+              <w:right w:w="144" w:type="dxa"/>
+            </w:tcMar>
+            <w:hideMark/>
+          </w:tcPr>
+          <w:p>
+            <w:proofErr w:type="spellStart"/>
+            <w:r>
+              <w:rPr>
+                <w:lang w:val="en-US"/>
+              </w:rPr>
+              <w:t>Ordenada</w:t>
+            </w:r>
+            <w:proofErr w:type="spellEnd"/>
+          </w:p>
+        </w:tc>
+      </w:tr>
+      <w:tr>
+        <w:tc>
+          <w:tcPr>
+            <w:tcW w:w="2600" w:type="dxa"/>
+            <w:tcBorders>
+              <w:top w:val="single" w:sz="24" w:space="0" w:color="FFFFFF"/>
+              <w:left w:val="single" w:sz="8" w:space="0" w:color="FFFFFF"/>
+              <w:bottom w:val="single" w:sz="8" w:space="0" w:color="FFFFFF"/>
+              <w:right w:val="single" w:sz="8" w:space="0" w:color="FFFFFF"/>
+            </w:tcBorders>
+            <w:shd w:val="clear" w:color="auto" w:fill="DEECCE"/>
+            <w:tcMar>
+              <w:top w:w="72" w:type="dxa"/>
+              <w:left w:w="144" w:type="dxa"/>
+              <w:bottom w:w="72" w:type="dxa"/>
+              <w:right w:w="144" w:type="dxa"/>
+            </w:tcMar>
+            <w:hideMark/>
+          </w:tcPr>
+          <w:p>
+            <w:proofErr w:type="spellStart"/>
+            <w:r>
+              <w:t>Dictionary</w:t>
+            </w:r>
+            <w:proofErr w:type="spellEnd"/>
+          </w:p>
+        </w:tc>
+        <w:tc>
+          <w:tcPr>
+            <w:tcW w:w="2600" w:type="dxa"/>
+            <w:tcBorders>
+              <w:top w:val="single" w:sz="24" w:space="0" w:color="FFFFFF"/>
+              <w:left w:val="single" w:sz="8" w:space="0" w:color="FFFFFF"/>
+              <w:bottom w:val="single" w:sz="8" w:space="0" w:color="FFFFFF"/>
+              <w:right w:val="single" w:sz="8" w:space="0" w:color="FFFFFF"/>
+            </w:tcBorders>
+            <w:shd w:val="clear" w:color="auto" w:fill="DEECCE"/>
+            <w:tcMar>
+              <w:top w:w="72" w:type="dxa"/>
+              <w:left w:w="144" w:type="dxa"/>
+              <w:bottom w:w="72" w:type="dxa"/>
+              <w:right w:w="144" w:type="dxa"/>
+            </w:tcMar>
+            <w:hideMark/>
+          </w:tcPr>
+          <w:p>
+            <w:r>
+              <w:rPr>
+                <w:lang w:val="en-US"/>
+              </w:rPr>
+              <w:t>Key</w:t>
+            </w:r>
+          </w:p>
+        </w:tc>
+        <w:tc>
+          <w:tcPr>
+            <w:tcW w:w="2600" w:type="dxa"/>
+            <w:tcBorders>
+              <w:top w:val="single" w:sz="24" w:space="0" w:color="FFFFFF"/>
+              <w:left w:val="single" w:sz="8" w:space="0" w:color="FFFFFF"/>
+              <w:bottom w:val="single" w:sz="8" w:space="0" w:color="FFFFFF"/>
+              <w:right w:val="single" w:sz="8" w:space="0" w:color="FFFFFF"/>
+            </w:tcBorders>
+            <w:shd w:val="clear" w:color="auto" w:fill="DEECCE"/>
+            <w:tcMar>
+              <w:top w:w="72" w:type="dxa"/>
+              <w:left w:w="144" w:type="dxa"/>
+              <w:bottom w:w="72" w:type="dxa"/>
+              <w:right w:w="144" w:type="dxa"/>
+            </w:tcMar>
+            <w:hideMark/>
+          </w:tcPr>
+          <w:p>
+            <w:r>
+              <w:rPr>
+                <w:lang w:val="en-US"/>
+              </w:rPr>
+              <w:t>No</w:t>
+            </w:r>
+          </w:p>
+        </w:tc>
+      </w:tr>
+      <w:tr>
+        <w:tc>
+          <w:tcPr>
+            <w:tcW w:w="2600" w:type="dxa"/>
+            <w:tcBorders>
+              <w:top w:val="single" w:sz="8" w:space="0" w:color="FFFFFF"/>
+              <w:left w:val="single" w:sz="8" w:space="0" w:color="FFFFFF"/>
+              <w:bottom w:val="single" w:sz="8" w:space="0" w:color="FFFFFF"/>
+              <w:right w:val="single" w:sz="8" w:space="0" w:color="FFFFFF"/>
+            </w:tcBorders>
+            <w:shd w:val="clear" w:color="auto" w:fill="EFF6E8"/>
+            <w:tcMar>
+              <w:top w:w="72" w:type="dxa"/>
+              <w:left w:w="144" w:type="dxa"/>
+              <w:bottom w:w="72" w:type="dxa"/>
+              <w:right w:w="144" w:type="dxa"/>
+            </w:tcMar>
+            <w:hideMark/>
+          </w:tcPr>
+          <w:p>
+            <w:proofErr w:type="spellStart"/>
+            <w:r>
+              <w:t>SortedDictionary</w:t>
+            </w:r>
+            <w:proofErr w:type="spellEnd"/>
+          </w:p>
+        </w:tc>
+        <w:tc>
+          <w:tcPr>
+            <w:tcW w:w="2600" w:type="dxa"/>
+            <w:tcBorders>
+              <w:top w:val="single" w:sz="8" w:space="0" w:color="FFFFFF"/>
+              <w:left w:val="single" w:sz="8" w:space="0" w:color="FFFFFF"/>
+              <w:bottom w:val="single" w:sz="8" w:space="0" w:color="FFFFFF"/>
+              <w:right w:val="single" w:sz="8" w:space="0" w:color="FFFFFF"/>
+            </w:tcBorders>
+            <w:shd w:val="clear" w:color="auto" w:fill="EFF6E8"/>
+            <w:tcMar>
+              <w:top w:w="72" w:type="dxa"/>
+              <w:left w:w="144" w:type="dxa"/>
+              <w:bottom w:w="72" w:type="dxa"/>
+              <w:right w:w="144" w:type="dxa"/>
+            </w:tcMar>
+            <w:hideMark/>
+          </w:tcPr>
+          <w:p>
+            <w:r>
+              <w:rPr>
+                <w:lang w:val="en-US"/>
+              </w:rPr>
+              <w:t>Key</w:t>
+            </w:r>
+          </w:p>
+        </w:tc>
+        <w:tc>
+          <w:tcPr>
+            <w:tcW w:w="2600" w:type="dxa"/>
+            <w:tcBorders>
+              <w:top w:val="single" w:sz="8" w:space="0" w:color="FFFFFF"/>
+              <w:left w:val="single" w:sz="8" w:space="0" w:color="FFFFFF"/>
+              <w:bottom w:val="single" w:sz="8" w:space="0" w:color="FFFFFF"/>
+              <w:right w:val="single" w:sz="8" w:space="0" w:color="FFFFFF"/>
+            </w:tcBorders>
+            <w:shd w:val="clear" w:color="auto" w:fill="EFF6E8"/>
+            <w:tcMar>
+              <w:top w:w="72" w:type="dxa"/>
+              <w:left w:w="144" w:type="dxa"/>
+              <w:bottom w:w="72" w:type="dxa"/>
+              <w:right w:w="144" w:type="dxa"/>
+            </w:tcMar>
+            <w:hideMark/>
+          </w:tcPr>
+          <w:p>
+            <w:r>
+              <w:rPr>
+                <w:lang w:val="en-US"/>
+              </w:rPr>
+              <w:t>Si</w:t>
+            </w:r>
+          </w:p>
+        </w:tc>
+      </w:tr>
+      <w:tr>
+        <w:tc>
+          <w:tcPr>
+            <w:tcW w:w="2600" w:type="dxa"/>
+            <w:tcBorders>
+              <w:top w:val="single" w:sz="8" w:space="0" w:color="FFFFFF"/>
+              <w:left w:val="single" w:sz="8" w:space="0" w:color="FFFFFF"/>
+              <w:bottom w:val="single" w:sz="8" w:space="0" w:color="FFFFFF"/>
+              <w:right w:val="single" w:sz="8" w:space="0" w:color="FFFFFF"/>
+            </w:tcBorders>
+            <w:shd w:val="clear" w:color="auto" w:fill="DEECCE"/>
+            <w:tcMar>
+              <w:top w:w="72" w:type="dxa"/>
+              <w:left w:w="144" w:type="dxa"/>
+              <w:bottom w:w="72" w:type="dxa"/>
+              <w:right w:w="144" w:type="dxa"/>
+            </w:tcMar>
+            <w:hideMark/>
+          </w:tcPr>
+          <w:p>
+            <w:proofErr w:type="spellStart"/>
+            <w:r>
+              <w:t>SortedList</w:t>
+            </w:r>
+            <w:proofErr w:type="spellEnd"/>
+          </w:p>
+        </w:tc>
+        <w:tc>
+          <w:tcPr>
+            <w:tcW w:w="2600" w:type="dxa"/>
+            <w:tcBorders>
+              <w:top w:val="single" w:sz="8" w:space="0" w:color="FFFFFF"/>
+              <w:left w:val="single" w:sz="8" w:space="0" w:color="FFFFFF"/>
+              <w:bottom w:val="single" w:sz="8" w:space="0" w:color="FFFFFF"/>
+              <w:right w:val="single" w:sz="8" w:space="0" w:color="FFFFFF"/>
+            </w:tcBorders>
+            <w:shd w:val="clear" w:color="auto" w:fill="DEECCE"/>
+            <w:tcMar>
+              <w:top w:w="72" w:type="dxa"/>
+              <w:left w:w="144" w:type="dxa"/>
+              <w:bottom w:w="72" w:type="dxa"/>
+              <w:right w:w="144" w:type="dxa"/>
+            </w:tcMar>
+            <w:hideMark/>
+          </w:tcPr>
+          <w:p>
+            <w:r>
+              <w:rPr>
+                <w:lang w:val="en-US"/>
+              </w:rPr>
+              <w:t>Key</w:t>
+            </w:r>
+          </w:p>
+        </w:tc>
+        <w:tc>
+          <w:tcPr>
+            <w:tcW w:w="2600" w:type="dxa"/>
+            <w:tcBorders>
+              <w:top w:val="single" w:sz="8" w:space="0" w:color="FFFFFF"/>
+              <w:left w:val="single" w:sz="8" w:space="0" w:color="FFFFFF"/>
+              <w:bottom w:val="single" w:sz="8" w:space="0" w:color="FFFFFF"/>
+              <w:right w:val="single" w:sz="8" w:space="0" w:color="FFFFFF"/>
+            </w:tcBorders>
+            <w:shd w:val="clear" w:color="auto" w:fill="DEECCE"/>
+            <w:tcMar>
+              <w:top w:w="72" w:type="dxa"/>
+              <w:left w:w="144" w:type="dxa"/>
+              <w:bottom w:w="72" w:type="dxa"/>
+              <w:right w:w="144" w:type="dxa"/>
+            </w:tcMar>
+            <w:hideMark/>
+          </w:tcPr>
+          <w:p>
+            <w:r>
+              <w:rPr>
+                <w:lang w:val="en-US"/>
+              </w:rPr>
+              <w:t>Si</w:t>
+            </w:r>
+          </w:p>
+        </w:tc>
+      </w:tr>
+      <w:tr>
+        <w:tc>
+          <w:tcPr>
+            <w:tcW w:w="2600" w:type="dxa"/>
+            <w:tcBorders>
+              <w:top w:val="single" w:sz="8" w:space="0" w:color="FFFFFF"/>
+              <w:left w:val="single" w:sz="8" w:space="0" w:color="FFFFFF"/>
+              <w:bottom w:val="single" w:sz="8" w:space="0" w:color="FFFFFF"/>
+              <w:right w:val="single" w:sz="8" w:space="0" w:color="FFFFFF"/>
+            </w:tcBorders>
+            <w:shd w:val="clear" w:color="auto" w:fill="EFF6E8"/>
+            <w:tcMar>
+              <w:top w:w="72" w:type="dxa"/>
+              <w:left w:w="144" w:type="dxa"/>
+              <w:bottom w:w="72" w:type="dxa"/>
+              <w:right w:w="144" w:type="dxa"/>
+            </w:tcMar>
+            <w:hideMark/>
+          </w:tcPr>
+          <w:p>
+            <w:proofErr w:type="spellStart"/>
+            <w:r>
+              <w:t>List</w:t>
+            </w:r>
+            <w:proofErr w:type="spellEnd"/>
+          </w:p>
+        </w:tc>
+        <w:tc>
+          <w:tcPr>
+            <w:tcW w:w="2600" w:type="dxa"/>
+            <w:tcBorders>
+              <w:top w:val="single" w:sz="8" w:space="0" w:color="FFFFFF"/>
+              <w:left w:val="single" w:sz="8" w:space="0" w:color="FFFFFF"/>
+              <w:bottom w:val="single" w:sz="8" w:space="0" w:color="FFFFFF"/>
+              <w:right w:val="single" w:sz="8" w:space="0" w:color="FFFFFF"/>
+            </w:tcBorders>
+            <w:shd w:val="clear" w:color="auto" w:fill="EFF6E8"/>
+            <w:tcMar>
+              <w:top w:w="72" w:type="dxa"/>
+              <w:left w:w="144" w:type="dxa"/>
+              <w:bottom w:w="72" w:type="dxa"/>
+              <w:right w:w="144" w:type="dxa"/>
+            </w:tcMar>
+            <w:hideMark/>
+          </w:tcPr>
+          <w:p>
+            <w:r>
+              <w:rPr>
+                <w:lang w:val="en-US"/>
+              </w:rPr>
+              <w:t>Index</w:t>
+            </w:r>
+          </w:p>
+        </w:tc>
+        <w:tc>
+          <w:tcPr>
+            <w:tcW w:w="2600" w:type="dxa"/>
+            <w:tcBorders>
+              <w:top w:val="single" w:sz="8" w:space="0" w:color="FFFFFF"/>
+              <w:left w:val="single" w:sz="8" w:space="0" w:color="FFFFFF"/>
+              <w:bottom w:val="single" w:sz="8" w:space="0" w:color="FFFFFF"/>
+              <w:right w:val="single" w:sz="8" w:space="0" w:color="FFFFFF"/>
+            </w:tcBorders>
+            <w:shd w:val="clear" w:color="auto" w:fill="EFF6E8"/>
+            <w:tcMar>
+              <w:top w:w="72" w:type="dxa"/>
+              <w:left w:w="144" w:type="dxa"/>
+              <w:bottom w:w="72" w:type="dxa"/>
+              <w:right w:w="144" w:type="dxa"/>
+            </w:tcMar>
+            <w:hideMark/>
+          </w:tcPr>
+          <w:p>
+            <w:r>
+              <w:rPr>
+                <w:lang w:val="en-US"/>
+              </w:rPr>
+              <w:t>Si</w:t>
+            </w:r>
+          </w:p>
+        </w:tc>
+      </w:tr>
+      <w:tr>
+        <w:tc>
+          <w:tcPr>
+            <w:tcW w:w="2600" w:type="dxa"/>
+            <w:tcBorders>
+              <w:top w:val="single" w:sz="8" w:space="0" w:color="FFFFFF"/>
+              <w:left w:val="single" w:sz="8" w:space="0" w:color="FFFFFF"/>
+              <w:bottom w:val="single" w:sz="8" w:space="0" w:color="FFFFFF"/>
+              <w:right w:val="single" w:sz="8" w:space="0" w:color="FFFFFF"/>
+            </w:tcBorders>
+            <w:shd w:val="clear" w:color="auto" w:fill="DEECCE"/>
+            <w:tcMar>
+              <w:top w:w="72" w:type="dxa"/>
+              <w:left w:w="144" w:type="dxa"/>
+              <w:bottom w:w="72" w:type="dxa"/>
+              <w:right w:w="144" w:type="dxa"/>
+            </w:tcMar>
+            <w:hideMark/>
+          </w:tcPr>
+          <w:p>
+            <w:proofErr w:type="spellStart"/>
+            <w:r>
+              <w:t>LinkedList</w:t>
+            </w:r>
+            <w:proofErr w:type="spellEnd"/>
+          </w:p>
+        </w:tc>
+        <w:tc>
+          <w:tcPr>
+            <w:tcW w:w="2600" w:type="dxa"/>
+            <w:tcBorders>
+              <w:top w:val="single" w:sz="8" w:space="0" w:color="FFFFFF"/>
+              <w:left w:val="single" w:sz="8" w:space="0" w:color="FFFFFF"/>
+              <w:bottom w:val="single" w:sz="8" w:space="0" w:color="FFFFFF"/>
+              <w:right w:val="single" w:sz="8" w:space="0" w:color="FFFFFF"/>
+            </w:tcBorders>
+            <w:shd w:val="clear" w:color="auto" w:fill="DEECCE"/>
+            <w:tcMar>
+              <w:top w:w="72" w:type="dxa"/>
+              <w:left w:w="144" w:type="dxa"/>
+              <w:bottom w:w="72" w:type="dxa"/>
+              <w:right w:w="144" w:type="dxa"/>
+            </w:tcMar>
+            <w:hideMark/>
+          </w:tcPr>
+          <w:p>
+            <w:r>
+              <w:rPr>
+                <w:lang w:val="en-US"/>
+              </w:rPr>
+              <w:t>No</w:t>
+            </w:r>
+          </w:p>
+        </w:tc>
+        <w:tc>
+          <w:tcPr>
+            <w:tcW w:w="2600" w:type="dxa"/>
+            <w:tcBorders>
+              <w:top w:val="single" w:sz="8" w:space="0" w:color="FFFFFF"/>
+              <w:left w:val="single" w:sz="8" w:space="0" w:color="FFFFFF"/>
+              <w:bottom w:val="single" w:sz="8" w:space="0" w:color="FFFFFF"/>
+              <w:right w:val="single" w:sz="8" w:space="0" w:color="FFFFFF"/>
+            </w:tcBorders>
+            <w:shd w:val="clear" w:color="auto" w:fill="DEECCE"/>
+            <w:tcMar>
+              <w:top w:w="72" w:type="dxa"/>
+              <w:left w:w="144" w:type="dxa"/>
+              <w:bottom w:w="72" w:type="dxa"/>
+              <w:right w:w="144" w:type="dxa"/>
+            </w:tcMar>
+            <w:hideMark/>
+          </w:tcPr>
+          <w:p>
+            <w:r>
+              <w:rPr>
+                <w:lang w:val="en-US"/>
+              </w:rPr>
+              <w:t>Si</w:t>
+            </w:r>
+          </w:p>
+        </w:tc>
+      </w:tr>
+      <w:tr>
+        <w:tc>
+          <w:tcPr>
+            <w:tcW w:w="2600" w:type="dxa"/>
+            <w:tcBorders>
+              <w:top w:val="single" w:sz="8" w:space="0" w:color="FFFFFF"/>
+              <w:left w:val="single" w:sz="8" w:space="0" w:color="FFFFFF"/>
+              <w:bottom w:val="single" w:sz="8" w:space="0" w:color="FFFFFF"/>
+              <w:right w:val="single" w:sz="8" w:space="0" w:color="FFFFFF"/>
+            </w:tcBorders>
+            <w:shd w:val="clear" w:color="auto" w:fill="EFF6E8"/>
+            <w:tcMar>
+              <w:top w:w="72" w:type="dxa"/>
+              <w:left w:w="144" w:type="dxa"/>
+              <w:bottom w:w="72" w:type="dxa"/>
+              <w:right w:w="144" w:type="dxa"/>
+            </w:tcMar>
+            <w:hideMark/>
+          </w:tcPr>
+          <w:p>
+            <w:proofErr w:type="spellStart"/>
+            <w:r>
+              <w:t>HashSet</w:t>
+            </w:r>
+            <w:proofErr w:type="spellEnd"/>
+          </w:p>
+        </w:tc>
+        <w:tc>
+          <w:tcPr>
+            <w:tcW w:w="2600" w:type="dxa"/>
+            <w:tcBorders>
+              <w:top w:val="single" w:sz="8" w:space="0" w:color="FFFFFF"/>
+              <w:left w:val="single" w:sz="8" w:space="0" w:color="FFFFFF"/>
+              <w:bottom w:val="single" w:sz="8" w:space="0" w:color="FFFFFF"/>
+              <w:right w:val="single" w:sz="8" w:space="0" w:color="FFFFFF"/>
+            </w:tcBorders>
+            <w:shd w:val="clear" w:color="auto" w:fill="EFF6E8"/>
+            <w:tcMar>
+              <w:top w:w="72" w:type="dxa"/>
+              <w:left w:w="144" w:type="dxa"/>
+              <w:bottom w:w="72" w:type="dxa"/>
+              <w:right w:w="144" w:type="dxa"/>
+            </w:tcMar>
+            <w:hideMark/>
+          </w:tcPr>
+          <w:p>
+            <w:r>
+              <w:rPr>
+                <w:lang w:val="en-US"/>
+              </w:rPr>
+              <w:t>Key</w:t>
+            </w:r>
+          </w:p>
+        </w:tc>
+        <w:tc>
+          <w:tcPr>
+            <w:tcW w:w="2600" w:type="dxa"/>
+            <w:tcBorders>
+              <w:top w:val="single" w:sz="8" w:space="0" w:color="FFFFFF"/>
+              <w:left w:val="single" w:sz="8" w:space="0" w:color="FFFFFF"/>
+              <w:bottom w:val="single" w:sz="8" w:space="0" w:color="FFFFFF"/>
+              <w:right w:val="single" w:sz="8" w:space="0" w:color="FFFFFF"/>
+            </w:tcBorders>
+            <w:shd w:val="clear" w:color="auto" w:fill="EFF6E8"/>
+            <w:tcMar>
+              <w:top w:w="72" w:type="dxa"/>
+              <w:left w:w="144" w:type="dxa"/>
+              <w:bottom w:w="72" w:type="dxa"/>
+              <w:right w:w="144" w:type="dxa"/>
+            </w:tcMar>
+            <w:hideMark/>
+          </w:tcPr>
+          <w:p>
+            <w:r>
+              <w:rPr>
+                <w:lang w:val="en-US"/>
+              </w:rPr>
+              <w:t>No</w:t>
+            </w:r>
+          </w:p>
+        </w:tc>
+      </w:tr>
+      <w:tr>
+        <w:tc>
+          <w:tcPr>
+            <w:tcW w:w="2600" w:type="dxa"/>
+            <w:tcBorders>
+              <w:top w:val="single" w:sz="8" w:space="0" w:color="FFFFFF"/>
+              <w:left w:val="single" w:sz="8" w:space="0" w:color="FFFFFF"/>
+              <w:bottom w:val="single" w:sz="8" w:space="0" w:color="FFFFFF"/>
+              <w:right w:val="single" w:sz="8" w:space="0" w:color="FFFFFF"/>
+            </w:tcBorders>
+            <w:shd w:val="clear" w:color="auto" w:fill="DEECCE"/>
+            <w:tcMar>
+              <w:top w:w="72" w:type="dxa"/>
+              <w:left w:w="144" w:type="dxa"/>
+              <w:bottom w:w="72" w:type="dxa"/>
+              <w:right w:w="144" w:type="dxa"/>
+            </w:tcMar>
+            <w:hideMark/>
+          </w:tcPr>
+          <w:p>
+            <w:proofErr w:type="spellStart"/>
+            <w:r>
+              <w:t>SortedSet</w:t>
+            </w:r>
+            <w:proofErr w:type="spellEnd"/>
+          </w:p>
+        </w:tc>
+        <w:tc>
+          <w:tcPr>
+            <w:tcW w:w="2600" w:type="dxa"/>
+            <w:tcBorders>
+              <w:top w:val="single" w:sz="8" w:space="0" w:color="FFFFFF"/>
+              <w:left w:val="single" w:sz="8" w:space="0" w:color="FFFFFF"/>
+              <w:bottom w:val="single" w:sz="8" w:space="0" w:color="FFFFFF"/>
+              <w:right w:val="single" w:sz="8" w:space="0" w:color="FFFFFF"/>
+            </w:tcBorders>
+            <w:shd w:val="clear" w:color="auto" w:fill="DEECCE"/>
+            <w:tcMar>
+              <w:top w:w="72" w:type="dxa"/>
+              <w:left w:w="144" w:type="dxa"/>
+              <w:bottom w:w="72" w:type="dxa"/>
+              <w:right w:w="144" w:type="dxa"/>
+            </w:tcMar>
+            <w:hideMark/>
+          </w:tcPr>
+          <w:p>
+            <w:r>
+              <w:rPr>
+                <w:lang w:val="en-US"/>
+              </w:rPr>
+              <w:t>Key</w:t>
+            </w:r>
+          </w:p>
+        </w:tc>
+        <w:tc>
+          <w:tcPr>
+            <w:tcW w:w="2600" w:type="dxa"/>
+            <w:tcBorders>
+              <w:top w:val="single" w:sz="8" w:space="0" w:color="FFFFFF"/>
+              <w:left w:val="single" w:sz="8" w:space="0" w:color="FFFFFF"/>
+              <w:bottom w:val="single" w:sz="8" w:space="0" w:color="FFFFFF"/>
+              <w:right w:val="single" w:sz="8" w:space="0" w:color="FFFFFF"/>
+            </w:tcBorders>
+            <w:shd w:val="clear" w:color="auto" w:fill="DEECCE"/>
+            <w:tcMar>
+              <w:top w:w="72" w:type="dxa"/>
+              <w:left w:w="144" w:type="dxa"/>
+              <w:bottom w:w="72" w:type="dxa"/>
+              <w:right w:w="144" w:type="dxa"/>
+            </w:tcMar>
+            <w:hideMark/>
+          </w:tcPr>
+          <w:p>
+            <w:r>
+              <w:rPr>
+                <w:lang w:val="en-US"/>
+              </w:rPr>
+              <w:t>Si</w:t>
+            </w:r>
+          </w:p>
+        </w:tc>
+      </w:tr>
+      <w:tr>
+        <w:tc>
+          <w:tcPr>
+            <w:tcW w:w="2600" w:type="dxa"/>
+            <w:tcBorders>
+              <w:top w:val="single" w:sz="8" w:space="0" w:color="FFFFFF"/>
+              <w:left w:val="single" w:sz="8" w:space="0" w:color="FFFFFF"/>
+              <w:bottom w:val="single" w:sz="8" w:space="0" w:color="FFFFFF"/>
+              <w:right w:val="single" w:sz="8" w:space="0" w:color="FFFFFF"/>
+            </w:tcBorders>
+            <w:shd w:val="clear" w:color="auto" w:fill="EFF6E8"/>
+            <w:tcMar>
+              <w:top w:w="72" w:type="dxa"/>
+              <w:left w:w="144" w:type="dxa"/>
+              <w:bottom w:w="72" w:type="dxa"/>
+              <w:right w:w="144" w:type="dxa"/>
+            </w:tcMar>
+            <w:hideMark/>
+          </w:tcPr>
+          <w:p>
+            <w:proofErr w:type="spellStart"/>
+            <w:r>
+              <w:t>Stack</w:t>
+            </w:r>
+            <w:proofErr w:type="spellEnd"/>
+          </w:p>
+        </w:tc>
+        <w:tc>
+          <w:tcPr>
+            <w:tcW w:w="2600" w:type="dxa"/>
+            <w:tcBorders>
+              <w:top w:val="single" w:sz="8" w:space="0" w:color="FFFFFF"/>
+              <w:left w:val="single" w:sz="8" w:space="0" w:color="FFFFFF"/>
+              <w:bottom w:val="single" w:sz="8" w:space="0" w:color="FFFFFF"/>
+              <w:right w:val="single" w:sz="8" w:space="0" w:color="FFFFFF"/>
+            </w:tcBorders>
+            <w:shd w:val="clear" w:color="auto" w:fill="EFF6E8"/>
+            <w:tcMar>
+              <w:top w:w="72" w:type="dxa"/>
+              <w:left w:w="144" w:type="dxa"/>
+              <w:bottom w:w="72" w:type="dxa"/>
+              <w:right w:w="144" w:type="dxa"/>
+            </w:tcMar>
+            <w:hideMark/>
+          </w:tcPr>
+          <w:p>
+            <w:r>
+              <w:rPr>
+                <w:lang w:val="en-US"/>
+              </w:rPr>
+              <w:t>Top</w:t>
+            </w:r>
+          </w:p>
+        </w:tc>
+        <w:tc>
+          <w:tcPr>
+            <w:tcW w:w="2600" w:type="dxa"/>
+            <w:tcBorders>
+              <w:top w:val="single" w:sz="8" w:space="0" w:color="FFFFFF"/>
+              <w:left w:val="single" w:sz="8" w:space="0" w:color="FFFFFF"/>
+              <w:bottom w:val="single" w:sz="8" w:space="0" w:color="FFFFFF"/>
+              <w:right w:val="single" w:sz="8" w:space="0" w:color="FFFFFF"/>
+            </w:tcBorders>
+            <w:shd w:val="clear" w:color="auto" w:fill="EFF6E8"/>
+            <w:tcMar>
+              <w:top w:w="72" w:type="dxa"/>
+              <w:left w:w="144" w:type="dxa"/>
+              <w:bottom w:w="72" w:type="dxa"/>
+              <w:right w:w="144" w:type="dxa"/>
+            </w:tcMar>
+            <w:hideMark/>
+          </w:tcPr>
+          <w:p>
+            <w:r>
+              <w:rPr>
+                <w:lang w:val="en-US"/>
+              </w:rPr>
+              <w:t>LIFO</w:t>
+            </w:r>
+          </w:p>
+        </w:tc>
+      </w:tr>
+      <w:tr>
+        <w:tc>
+          <w:tcPr>
+            <w:tcW w:w="2600" w:type="dxa"/>
+            <w:tcBorders>
+              <w:top w:val="single" w:sz="8" w:space="0" w:color="FFFFFF"/>
+              <w:left w:val="single" w:sz="8" w:space="0" w:color="FFFFFF"/>
+              <w:bottom w:val="single" w:sz="8" w:space="0" w:color="FFFFFF"/>
+              <w:right w:val="single" w:sz="8" w:space="0" w:color="FFFFFF"/>
+            </w:tcBorders>
+            <w:shd w:val="clear" w:color="auto" w:fill="DEECCE"/>
+            <w:tcMar>
+              <w:top w:w="72" w:type="dxa"/>
+              <w:left w:w="144" w:type="dxa"/>
+              <w:bottom w:w="72" w:type="dxa"/>
+              <w:right w:w="144" w:type="dxa"/>
+            </w:tcMar>
+            <w:hideMark/>
+          </w:tcPr>
+          <w:p>
+            <w:proofErr w:type="spellStart"/>
+            <w:r>
+              <w:t>Queue</w:t>
+            </w:r>
+            <w:proofErr w:type="spellEnd"/>
+          </w:p>
+        </w:tc>
+        <w:tc>
+          <w:tcPr>
+            <w:tcW w:w="2600" w:type="dxa"/>
+            <w:tcBorders>
+              <w:top w:val="single" w:sz="8" w:space="0" w:color="FFFFFF"/>
+              <w:left w:val="single" w:sz="8" w:space="0" w:color="FFFFFF"/>
+              <w:bottom w:val="single" w:sz="8" w:space="0" w:color="FFFFFF"/>
+              <w:right w:val="single" w:sz="8" w:space="0" w:color="FFFFFF"/>
+            </w:tcBorders>
+            <w:shd w:val="clear" w:color="auto" w:fill="DEECCE"/>
+            <w:tcMar>
+              <w:top w:w="72" w:type="dxa"/>
+              <w:left w:w="144" w:type="dxa"/>
+              <w:bottom w:w="72" w:type="dxa"/>
+              <w:right w:w="144" w:type="dxa"/>
+            </w:tcMar>
+            <w:hideMark/>
+          </w:tcPr>
+          <w:p>
+            <w:r>
+              <w:rPr>
+                <w:lang w:val="en-US"/>
+              </w:rPr>
+              <w:t>Front</w:t>
+            </w:r>
+          </w:p>
+        </w:tc>
+        <w:tc>
+          <w:tcPr>
+            <w:tcW w:w="2600" w:type="dxa"/>
+            <w:tcBorders>
+              <w:top w:val="single" w:sz="8" w:space="0" w:color="FFFFFF"/>
+              <w:left w:val="single" w:sz="8" w:space="0" w:color="FFFFFF"/>
+              <w:bottom w:val="single" w:sz="8" w:space="0" w:color="FFFFFF"/>
+              <w:right w:val="single" w:sz="8" w:space="0" w:color="FFFFFF"/>
+            </w:tcBorders>
+            <w:shd w:val="clear" w:color="auto" w:fill="DEECCE"/>
+            <w:tcMar>
+              <w:top w:w="72" w:type="dxa"/>
+              <w:left w:w="144" w:type="dxa"/>
+              <w:bottom w:w="72" w:type="dxa"/>
+              <w:right w:w="144" w:type="dxa"/>
+            </w:tcMar>
+            <w:hideMark/>
+          </w:tcPr>
+          <w:p>
+            <w:r>
+              <w:rPr>
+                <w:lang w:val="en-US"/>
+              </w:rPr>
+              <w:t>FIFO</w:t>
+            </w:r>
+          </w:p>
+        </w:tc>
+      </w:tr>
+    </w:tbl>
+    <w:p/>
+    <w:p>
+      <w:proofErr w:type="spellStart"/>
+      <w:r>
+        <w:t>Metodos</w:t>
+      </w:r>
+      <w:proofErr w:type="spellEnd"/>
+      <w:r>
+        <w:t xml:space="preserve"> comunes sobre las listas</w:t>
+      </w:r>
+    </w:p>
+    <w:p>
+      <w:r>
+        <w:t xml:space="preserve">Para agregar </w:t>
+      </w:r>
+      <w:proofErr w:type="spellStart"/>
+      <w:r>
+        <w:t>utilisamos</w:t>
+      </w:r>
+      <w:proofErr w:type="spellEnd"/>
+      <w:r>
+        <w:t xml:space="preserve"> el método </w:t>
+      </w:r>
+      <w:proofErr w:type="spellStart"/>
+      <w:r>
+        <w:t>Add</w:t>
+      </w:r>
+      <w:proofErr w:type="spellEnd"/>
+      <w:r>
+        <w:t xml:space="preserve">, la clase </w:t>
+      </w:r>
+      <w:proofErr w:type="spellStart"/>
+      <w:r>
+        <w:t>List</w:t>
+      </w:r>
+      <w:proofErr w:type="spellEnd"/>
+      <w:r>
+        <w:t xml:space="preserve"> nos ofrece también </w:t>
+      </w:r>
+      <w:proofErr w:type="spellStart"/>
+      <w:r>
+        <w:t>AddRange</w:t>
+      </w:r>
+      <w:proofErr w:type="spellEnd"/>
+      <w:r>
+        <w:t xml:space="preserve"> para agregar varios ítems y el método </w:t>
+      </w:r>
+      <w:proofErr w:type="spellStart"/>
+      <w:r>
+        <w:t>Insert</w:t>
+      </w:r>
+      <w:proofErr w:type="spellEnd"/>
+      <w:r>
+        <w:t xml:space="preserve"> para poder agregar en una </w:t>
+      </w:r>
+      <w:proofErr w:type="spellStart"/>
+      <w:r>
+        <w:t>posicion</w:t>
+      </w:r>
+      <w:proofErr w:type="spellEnd"/>
+      <w:r>
+        <w:t xml:space="preserve"> determinada, en la clase </w:t>
+      </w:r>
+      <w:proofErr w:type="spellStart"/>
+      <w:r>
+        <w:t>Queue</w:t>
+      </w:r>
+      <w:proofErr w:type="spellEnd"/>
+      <w:r>
+        <w:t xml:space="preserve"> utilizamos el método </w:t>
+      </w:r>
+      <w:proofErr w:type="spellStart"/>
+      <w:r>
+        <w:t>Enqueue</w:t>
+      </w:r>
+      <w:proofErr w:type="spellEnd"/>
+      <w:r>
+        <w:t xml:space="preserve"> y en la clase </w:t>
+      </w:r>
+      <w:proofErr w:type="spellStart"/>
+      <w:r>
+        <w:t>Stack</w:t>
+      </w:r>
+      <w:proofErr w:type="spellEnd"/>
+      <w:r>
+        <w:t xml:space="preserve"> utilizamos </w:t>
+      </w:r>
+      <w:proofErr w:type="spellStart"/>
+      <w:r>
+        <w:t>Push</w:t>
+      </w:r>
+      <w:proofErr w:type="spellEnd"/>
+    </w:p>
+    <w:p>
       <w:bookmarkStart w:id="0" w:name="_GoBack"/>
       <w:bookmarkEnd w:id="0"/>
     </w:p>
@@ -944,8 +2467,234 @@
 </file>
 
 <file path=word/numbering.xml><?xml version="1.0" encoding="utf-8"?>
-<w:numbering xmlns:wpc="http://schemas.microsoft.com/office/word/2010/wordprocessingCanvas" xmlns:mc="http://schemas.openxmlformats.org/markup-compatibility/2006" xmlns:o="urn:schemas-microsoft-com:office:office" xmlns:r="http://schemas.openxmlformats.org/officeDocument/2006/relationships" xmlns:m="http://schemas.openxmlformats.org/officeDocument/2006/math" xmlns:v="urn:schemas-microsoft-com:vml" xmlns:wp14="http://schemas.microsoft.com/office/word/2010/wordprocessingDrawing" xmlns:wp="http://schemas.openxmlformats.org/drawingml/2006/wordprocessingDrawing" xmlns:w10="urn:schemas-microsoft-com:office:word" xmlns:w="http://schemas.openxmlformats.org/wordprocessingml/2006/main" xmlns:w14="http://schemas.microsoft.com/office/word/2010/wordml" xmlns:w15="http://schemas.microsoft.com/office/word/2012/wordml" xmlns:wpg="http://schemas.microsoft.com/office/word/2010/wordprocessingGroup" xmlns:wpi="http://schemas.microsoft.com/office/word/2010/wordprocessingInk" xmlns:wne="http://schemas.microsoft.com/office/word/2006/wordml" xmlns:wps="http://schemas.microsoft.com/office/word/2010/wordprocessingShape" mc:Ignorable="w14 w15 wp14">
+<w:numbering xmlns:wpc="http://schemas.microsoft.com/office/word/2010/wordprocessingCanvas" xmlns:cx="http://schemas.microsoft.com/office/drawing/2014/chartex" xmlns:cx1="http://schemas.microsoft.com/office/drawing/2015/9/8/chartex" xmlns:cx2="http://schemas.microsoft.com/office/drawing/2015/10/21/chartex" xmlns:cx3="http://schemas.microsoft.com/office/drawing/2016/5/9/chartex" xmlns:cx4="http://schemas.microsoft.com/office/drawing/2016/5/10/chartex" xmlns:cx5="http://schemas.microsoft.com/office/drawing/2016/5/11/chartex" xmlns:cx6="http://schemas.microsoft.com/office/drawing/2016/5/12/chartex" xmlns:cx7="http://schemas.microsoft.com/office/drawing/2016/5/13/chartex" xmlns:cx8="http://schemas.microsoft.com/office/drawing/2016/5/14/chartex" xmlns:mc="http://schemas.openxmlformats.org/markup-compatibility/2006" xmlns:o="urn:schemas-microsoft-com:office:office" xmlns:r="http://schemas.openxmlformats.org/officeDocument/2006/relationships" xmlns:m="http://schemas.openxmlformats.org/officeDocument/2006/math" xmlns:v="urn:schemas-microsoft-com:vml" xmlns:wp14="http://schemas.microsoft.com/office/word/2010/wordprocessingDrawing" xmlns:wp="http://schemas.openxmlformats.org/drawingml/2006/wordprocessingDrawing" xmlns:w10="urn:schemas-microsoft-com:office:word" xmlns:w="http://schemas.openxmlformats.org/wordprocessingml/2006/main" xmlns:w14="http://schemas.microsoft.com/office/word/2010/wordml" xmlns:w15="http://schemas.microsoft.com/office/word/2012/wordml" xmlns:w16se="http://schemas.microsoft.com/office/word/2015/wordml/symex" xmlns:wpg="http://schemas.microsoft.com/office/word/2010/wordprocessingGroup" xmlns:wpi="http://schemas.microsoft.com/office/word/2010/wordprocessingInk" xmlns:wne="http://schemas.microsoft.com/office/word/2006/wordml" xmlns:wps="http://schemas.microsoft.com/office/word/2010/wordprocessingShape" mc:Ignorable="w14 w15 w16se wp14">
   <w:abstractNum w:abstractNumId="0" w15:restartNumberingAfterBreak="0">
+    <w:nsid w:val="079C20DB"/>
+    <w:multiLevelType w:val="hybridMultilevel"/>
+    <w:tmpl w:val="48344776"/>
+    <w:lvl w:ilvl="0" w:tplc="2C0A0001">
+      <w:start w:val="1"/>
+      <w:numFmt w:val="bullet"/>
+      <w:lvlText w:val=""/>
+      <w:lvlJc w:val="left"/>
+      <w:pPr>
+        <w:ind w:left="720" w:hanging="360"/>
+      </w:pPr>
+      <w:rPr>
+        <w:rFonts w:ascii="Symbol" w:hAnsi="Symbol" w:hint="default"/>
+      </w:rPr>
+    </w:lvl>
+    <w:lvl w:ilvl="1" w:tplc="2C0A0003" w:tentative="1">
+      <w:start w:val="1"/>
+      <w:numFmt w:val="bullet"/>
+      <w:lvlText w:val="o"/>
+      <w:lvlJc w:val="left"/>
+      <w:pPr>
+        <w:ind w:left="1440" w:hanging="360"/>
+      </w:pPr>
+      <w:rPr>
+        <w:rFonts w:ascii="Courier New" w:hAnsi="Courier New" w:cs="Courier New" w:hint="default"/>
+      </w:rPr>
+    </w:lvl>
+    <w:lvl w:ilvl="2" w:tplc="2C0A0005" w:tentative="1">
+      <w:start w:val="1"/>
+      <w:numFmt w:val="bullet"/>
+      <w:lvlText w:val=""/>
+      <w:lvlJc w:val="left"/>
+      <w:pPr>
+        <w:ind w:left="2160" w:hanging="360"/>
+      </w:pPr>
+      <w:rPr>
+        <w:rFonts w:ascii="Wingdings" w:hAnsi="Wingdings" w:hint="default"/>
+      </w:rPr>
+    </w:lvl>
+    <w:lvl w:ilvl="3" w:tplc="2C0A0001" w:tentative="1">
+      <w:start w:val="1"/>
+      <w:numFmt w:val="bullet"/>
+      <w:lvlText w:val=""/>
+      <w:lvlJc w:val="left"/>
+      <w:pPr>
+        <w:ind w:left="2880" w:hanging="360"/>
+      </w:pPr>
+      <w:rPr>
+        <w:rFonts w:ascii="Symbol" w:hAnsi="Symbol" w:hint="default"/>
+      </w:rPr>
+    </w:lvl>
+    <w:lvl w:ilvl="4" w:tplc="2C0A0003" w:tentative="1">
+      <w:start w:val="1"/>
+      <w:numFmt w:val="bullet"/>
+      <w:lvlText w:val="o"/>
+      <w:lvlJc w:val="left"/>
+      <w:pPr>
+        <w:ind w:left="3600" w:hanging="360"/>
+      </w:pPr>
+      <w:rPr>
+        <w:rFonts w:ascii="Courier New" w:hAnsi="Courier New" w:cs="Courier New" w:hint="default"/>
+      </w:rPr>
+    </w:lvl>
+    <w:lvl w:ilvl="5" w:tplc="2C0A0005" w:tentative="1">
+      <w:start w:val="1"/>
+      <w:numFmt w:val="bullet"/>
+      <w:lvlText w:val=""/>
+      <w:lvlJc w:val="left"/>
+      <w:pPr>
+        <w:ind w:left="4320" w:hanging="360"/>
+      </w:pPr>
+      <w:rPr>
+        <w:rFonts w:ascii="Wingdings" w:hAnsi="Wingdings" w:hint="default"/>
+      </w:rPr>
+    </w:lvl>
+    <w:lvl w:ilvl="6" w:tplc="2C0A0001" w:tentative="1">
+      <w:start w:val="1"/>
+      <w:numFmt w:val="bullet"/>
+      <w:lvlText w:val=""/>
+      <w:lvlJc w:val="left"/>
+      <w:pPr>
+        <w:ind w:left="5040" w:hanging="360"/>
+      </w:pPr>
+      <w:rPr>
+        <w:rFonts w:ascii="Symbol" w:hAnsi="Symbol" w:hint="default"/>
+      </w:rPr>
+    </w:lvl>
+    <w:lvl w:ilvl="7" w:tplc="2C0A0003" w:tentative="1">
+      <w:start w:val="1"/>
+      <w:numFmt w:val="bullet"/>
+      <w:lvlText w:val="o"/>
+      <w:lvlJc w:val="left"/>
+      <w:pPr>
+        <w:ind w:left="5760" w:hanging="360"/>
+      </w:pPr>
+      <w:rPr>
+        <w:rFonts w:ascii="Courier New" w:hAnsi="Courier New" w:cs="Courier New" w:hint="default"/>
+      </w:rPr>
+    </w:lvl>
+    <w:lvl w:ilvl="8" w:tplc="2C0A0005" w:tentative="1">
+      <w:start w:val="1"/>
+      <w:numFmt w:val="bullet"/>
+      <w:lvlText w:val=""/>
+      <w:lvlJc w:val="left"/>
+      <w:pPr>
+        <w:ind w:left="6480" w:hanging="360"/>
+      </w:pPr>
+      <w:rPr>
+        <w:rFonts w:ascii="Wingdings" w:hAnsi="Wingdings" w:hint="default"/>
+      </w:rPr>
+    </w:lvl>
+  </w:abstractNum>
+  <w:abstractNum w:abstractNumId="1" w15:restartNumberingAfterBreak="0">
+    <w:nsid w:val="0C177A6E"/>
+    <w:multiLevelType w:val="hybridMultilevel"/>
+    <w:tmpl w:val="500E904A"/>
+    <w:lvl w:ilvl="0" w:tplc="2C0A0001">
+      <w:start w:val="1"/>
+      <w:numFmt w:val="bullet"/>
+      <w:lvlText w:val=""/>
+      <w:lvlJc w:val="left"/>
+      <w:pPr>
+        <w:ind w:left="720" w:hanging="360"/>
+      </w:pPr>
+      <w:rPr>
+        <w:rFonts w:ascii="Symbol" w:hAnsi="Symbol" w:hint="default"/>
+      </w:rPr>
+    </w:lvl>
+    <w:lvl w:ilvl="1" w:tplc="2C0A0003" w:tentative="1">
+      <w:start w:val="1"/>
+      <w:numFmt w:val="bullet"/>
+      <w:lvlText w:val="o"/>
+      <w:lvlJc w:val="left"/>
+      <w:pPr>
+        <w:ind w:left="1440" w:hanging="360"/>
+      </w:pPr>
+      <w:rPr>
+        <w:rFonts w:ascii="Courier New" w:hAnsi="Courier New" w:cs="Courier New" w:hint="default"/>
+      </w:rPr>
+    </w:lvl>
+    <w:lvl w:ilvl="2" w:tplc="2C0A0005" w:tentative="1">
+      <w:start w:val="1"/>
+      <w:numFmt w:val="bullet"/>
+      <w:lvlText w:val=""/>
+      <w:lvlJc w:val="left"/>
+      <w:pPr>
+        <w:ind w:left="2160" w:hanging="360"/>
+      </w:pPr>
+      <w:rPr>
+        <w:rFonts w:ascii="Wingdings" w:hAnsi="Wingdings" w:hint="default"/>
+      </w:rPr>
+    </w:lvl>
+    <w:lvl w:ilvl="3" w:tplc="2C0A0001" w:tentative="1">
+      <w:start w:val="1"/>
+      <w:numFmt w:val="bullet"/>
+      <w:lvlText w:val=""/>
+      <w:lvlJc w:val="left"/>
+      <w:pPr>
+        <w:ind w:left="2880" w:hanging="360"/>
+      </w:pPr>
+      <w:rPr>
+        <w:rFonts w:ascii="Symbol" w:hAnsi="Symbol" w:hint="default"/>
+      </w:rPr>
+    </w:lvl>
+    <w:lvl w:ilvl="4" w:tplc="2C0A0003" w:tentative="1">
+      <w:start w:val="1"/>
+      <w:numFmt w:val="bullet"/>
+      <w:lvlText w:val="o"/>
+      <w:lvlJc w:val="left"/>
+      <w:pPr>
+        <w:ind w:left="3600" w:hanging="360"/>
+      </w:pPr>
+      <w:rPr>
+        <w:rFonts w:ascii="Courier New" w:hAnsi="Courier New" w:cs="Courier New" w:hint="default"/>
+      </w:rPr>
+    </w:lvl>
+    <w:lvl w:ilvl="5" w:tplc="2C0A0005" w:tentative="1">
+      <w:start w:val="1"/>
+      <w:numFmt w:val="bullet"/>
+      <w:lvlText w:val=""/>
+      <w:lvlJc w:val="left"/>
+      <w:pPr>
+        <w:ind w:left="4320" w:hanging="360"/>
+      </w:pPr>
+      <w:rPr>
+        <w:rFonts w:ascii="Wingdings" w:hAnsi="Wingdings" w:hint="default"/>
+      </w:rPr>
+    </w:lvl>
+    <w:lvl w:ilvl="6" w:tplc="2C0A0001" w:tentative="1">
+      <w:start w:val="1"/>
+      <w:numFmt w:val="bullet"/>
+      <w:lvlText w:val=""/>
+      <w:lvlJc w:val="left"/>
+      <w:pPr>
+        <w:ind w:left="5040" w:hanging="360"/>
+      </w:pPr>
+      <w:rPr>
+        <w:rFonts w:ascii="Symbol" w:hAnsi="Symbol" w:hint="default"/>
+      </w:rPr>
+    </w:lvl>
+    <w:lvl w:ilvl="7" w:tplc="2C0A0003" w:tentative="1">
+      <w:start w:val="1"/>
+      <w:numFmt w:val="bullet"/>
+      <w:lvlText w:val="o"/>
+      <w:lvlJc w:val="left"/>
+      <w:pPr>
+        <w:ind w:left="5760" w:hanging="360"/>
+      </w:pPr>
+      <w:rPr>
+        <w:rFonts w:ascii="Courier New" w:hAnsi="Courier New" w:cs="Courier New" w:hint="default"/>
+      </w:rPr>
+    </w:lvl>
+    <w:lvl w:ilvl="8" w:tplc="2C0A0005" w:tentative="1">
+      <w:start w:val="1"/>
+      <w:numFmt w:val="bullet"/>
+      <w:lvlText w:val=""/>
+      <w:lvlJc w:val="left"/>
+      <w:pPr>
+        <w:ind w:left="6480" w:hanging="360"/>
+      </w:pPr>
+      <w:rPr>
+        <w:rFonts w:ascii="Wingdings" w:hAnsi="Wingdings" w:hint="default"/>
+      </w:rPr>
+    </w:lvl>
+  </w:abstractNum>
+  <w:abstractNum w:abstractNumId="2" w15:restartNumberingAfterBreak="0">
     <w:nsid w:val="33E76391"/>
     <w:multiLevelType w:val="hybridMultilevel"/>
     <w:tmpl w:val="11FE9284"/>
@@ -1031,7 +2780,7 @@
       </w:pPr>
     </w:lvl>
   </w:abstractNum>
-  <w:abstractNum w:abstractNumId="1" w15:restartNumberingAfterBreak="0">
+  <w:abstractNum w:abstractNumId="3" w15:restartNumberingAfterBreak="0">
     <w:nsid w:val="3F777E00"/>
     <w:multiLevelType w:val="hybridMultilevel"/>
     <w:tmpl w:val="257A0D8A"/>
@@ -1117,7 +2866,206 @@
       </w:pPr>
     </w:lvl>
   </w:abstractNum>
-  <w:abstractNum w:abstractNumId="2" w15:restartNumberingAfterBreak="0">
+  <w:abstractNum w:abstractNumId="4" w15:restartNumberingAfterBreak="0">
+    <w:nsid w:val="54BB486A"/>
+    <w:multiLevelType w:val="hybridMultilevel"/>
+    <w:tmpl w:val="9BEC5880"/>
+    <w:lvl w:ilvl="0" w:tplc="2C0A000F">
+      <w:start w:val="1"/>
+      <w:numFmt w:val="decimal"/>
+      <w:lvlText w:val="%1."/>
+      <w:lvlJc w:val="left"/>
+      <w:pPr>
+        <w:ind w:left="720" w:hanging="360"/>
+      </w:pPr>
+    </w:lvl>
+    <w:lvl w:ilvl="1" w:tplc="2C0A0019">
+      <w:start w:val="1"/>
+      <w:numFmt w:val="lowerLetter"/>
+      <w:lvlText w:val="%2."/>
+      <w:lvlJc w:val="left"/>
+      <w:pPr>
+        <w:ind w:left="1440" w:hanging="360"/>
+      </w:pPr>
+    </w:lvl>
+    <w:lvl w:ilvl="2" w:tplc="2C0A001B" w:tentative="1">
+      <w:start w:val="1"/>
+      <w:numFmt w:val="lowerRoman"/>
+      <w:lvlText w:val="%3."/>
+      <w:lvlJc w:val="right"/>
+      <w:pPr>
+        <w:ind w:left="2160" w:hanging="180"/>
+      </w:pPr>
+    </w:lvl>
+    <w:lvl w:ilvl="3" w:tplc="2C0A000F" w:tentative="1">
+      <w:start w:val="1"/>
+      <w:numFmt w:val="decimal"/>
+      <w:lvlText w:val="%4."/>
+      <w:lvlJc w:val="left"/>
+      <w:pPr>
+        <w:ind w:left="2880" w:hanging="360"/>
+      </w:pPr>
+    </w:lvl>
+    <w:lvl w:ilvl="4" w:tplc="2C0A0019" w:tentative="1">
+      <w:start w:val="1"/>
+      <w:numFmt w:val="lowerLetter"/>
+      <w:lvlText w:val="%5."/>
+      <w:lvlJc w:val="left"/>
+      <w:pPr>
+        <w:ind w:left="3600" w:hanging="360"/>
+      </w:pPr>
+    </w:lvl>
+    <w:lvl w:ilvl="5" w:tplc="2C0A001B" w:tentative="1">
+      <w:start w:val="1"/>
+      <w:numFmt w:val="lowerRoman"/>
+      <w:lvlText w:val="%6."/>
+      <w:lvlJc w:val="right"/>
+      <w:pPr>
+        <w:ind w:left="4320" w:hanging="180"/>
+      </w:pPr>
+    </w:lvl>
+    <w:lvl w:ilvl="6" w:tplc="2C0A000F" w:tentative="1">
+      <w:start w:val="1"/>
+      <w:numFmt w:val="decimal"/>
+      <w:lvlText w:val="%7."/>
+      <w:lvlJc w:val="left"/>
+      <w:pPr>
+        <w:ind w:left="5040" w:hanging="360"/>
+      </w:pPr>
+    </w:lvl>
+    <w:lvl w:ilvl="7" w:tplc="2C0A0019" w:tentative="1">
+      <w:start w:val="1"/>
+      <w:numFmt w:val="lowerLetter"/>
+      <w:lvlText w:val="%8."/>
+      <w:lvlJc w:val="left"/>
+      <w:pPr>
+        <w:ind w:left="5760" w:hanging="360"/>
+      </w:pPr>
+    </w:lvl>
+    <w:lvl w:ilvl="8" w:tplc="2C0A001B" w:tentative="1">
+      <w:start w:val="1"/>
+      <w:numFmt w:val="lowerRoman"/>
+      <w:lvlText w:val="%9."/>
+      <w:lvlJc w:val="right"/>
+      <w:pPr>
+        <w:ind w:left="6480" w:hanging="180"/>
+      </w:pPr>
+    </w:lvl>
+  </w:abstractNum>
+  <w:abstractNum w:abstractNumId="5" w15:restartNumberingAfterBreak="0">
+    <w:nsid w:val="59764030"/>
+    <w:multiLevelType w:val="hybridMultilevel"/>
+    <w:tmpl w:val="818437CE"/>
+    <w:lvl w:ilvl="0" w:tplc="2C0A0001">
+      <w:start w:val="1"/>
+      <w:numFmt w:val="bullet"/>
+      <w:lvlText w:val=""/>
+      <w:lvlJc w:val="left"/>
+      <w:pPr>
+        <w:ind w:left="720" w:hanging="360"/>
+      </w:pPr>
+      <w:rPr>
+        <w:rFonts w:ascii="Symbol" w:hAnsi="Symbol" w:hint="default"/>
+      </w:rPr>
+    </w:lvl>
+    <w:lvl w:ilvl="1" w:tplc="2C0A0003" w:tentative="1">
+      <w:start w:val="1"/>
+      <w:numFmt w:val="bullet"/>
+      <w:lvlText w:val="o"/>
+      <w:lvlJc w:val="left"/>
+      <w:pPr>
+        <w:ind w:left="1440" w:hanging="360"/>
+      </w:pPr>
+      <w:rPr>
+        <w:rFonts w:ascii="Courier New" w:hAnsi="Courier New" w:cs="Courier New" w:hint="default"/>
+      </w:rPr>
+    </w:lvl>
+    <w:lvl w:ilvl="2" w:tplc="2C0A0005" w:tentative="1">
+      <w:start w:val="1"/>
+      <w:numFmt w:val="bullet"/>
+      <w:lvlText w:val=""/>
+      <w:lvlJc w:val="left"/>
+      <w:pPr>
+        <w:ind w:left="2160" w:hanging="360"/>
+      </w:pPr>
+      <w:rPr>
+        <w:rFonts w:ascii="Wingdings" w:hAnsi="Wingdings" w:hint="default"/>
+      </w:rPr>
+    </w:lvl>
+    <w:lvl w:ilvl="3" w:tplc="2C0A0001" w:tentative="1">
+      <w:start w:val="1"/>
+      <w:numFmt w:val="bullet"/>
+      <w:lvlText w:val=""/>
+      <w:lvlJc w:val="left"/>
+      <w:pPr>
+        <w:ind w:left="2880" w:hanging="360"/>
+      </w:pPr>
+      <w:rPr>
+        <w:rFonts w:ascii="Symbol" w:hAnsi="Symbol" w:hint="default"/>
+      </w:rPr>
+    </w:lvl>
+    <w:lvl w:ilvl="4" w:tplc="2C0A0003" w:tentative="1">
+      <w:start w:val="1"/>
+      <w:numFmt w:val="bullet"/>
+      <w:lvlText w:val="o"/>
+      <w:lvlJc w:val="left"/>
+      <w:pPr>
+        <w:ind w:left="3600" w:hanging="360"/>
+      </w:pPr>
+      <w:rPr>
+        <w:rFonts w:ascii="Courier New" w:hAnsi="Courier New" w:cs="Courier New" w:hint="default"/>
+      </w:rPr>
+    </w:lvl>
+    <w:lvl w:ilvl="5" w:tplc="2C0A0005" w:tentative="1">
+      <w:start w:val="1"/>
+      <w:numFmt w:val="bullet"/>
+      <w:lvlText w:val=""/>
+      <w:lvlJc w:val="left"/>
+      <w:pPr>
+        <w:ind w:left="4320" w:hanging="360"/>
+      </w:pPr>
+      <w:rPr>
+        <w:rFonts w:ascii="Wingdings" w:hAnsi="Wingdings" w:hint="default"/>
+      </w:rPr>
+    </w:lvl>
+    <w:lvl w:ilvl="6" w:tplc="2C0A0001" w:tentative="1">
+      <w:start w:val="1"/>
+      <w:numFmt w:val="bullet"/>
+      <w:lvlText w:val=""/>
+      <w:lvlJc w:val="left"/>
+      <w:pPr>
+        <w:ind w:left="5040" w:hanging="360"/>
+      </w:pPr>
+      <w:rPr>
+        <w:rFonts w:ascii="Symbol" w:hAnsi="Symbol" w:hint="default"/>
+      </w:rPr>
+    </w:lvl>
+    <w:lvl w:ilvl="7" w:tplc="2C0A0003" w:tentative="1">
+      <w:start w:val="1"/>
+      <w:numFmt w:val="bullet"/>
+      <w:lvlText w:val="o"/>
+      <w:lvlJc w:val="left"/>
+      <w:pPr>
+        <w:ind w:left="5760" w:hanging="360"/>
+      </w:pPr>
+      <w:rPr>
+        <w:rFonts w:ascii="Courier New" w:hAnsi="Courier New" w:cs="Courier New" w:hint="default"/>
+      </w:rPr>
+    </w:lvl>
+    <w:lvl w:ilvl="8" w:tplc="2C0A0005" w:tentative="1">
+      <w:start w:val="1"/>
+      <w:numFmt w:val="bullet"/>
+      <w:lvlText w:val=""/>
+      <w:lvlJc w:val="left"/>
+      <w:pPr>
+        <w:ind w:left="6480" w:hanging="360"/>
+      </w:pPr>
+      <w:rPr>
+        <w:rFonts w:ascii="Wingdings" w:hAnsi="Wingdings" w:hint="default"/>
+      </w:rPr>
+    </w:lvl>
+  </w:abstractNum>
+  <w:abstractNum w:abstractNumId="6" w15:restartNumberingAfterBreak="0">
     <w:nsid w:val="68BF3781"/>
     <w:multiLevelType w:val="hybridMultilevel"/>
     <w:tmpl w:val="5DE22624"/>
@@ -1230,7 +3178,7 @@
       </w:rPr>
     </w:lvl>
   </w:abstractNum>
-  <w:abstractNum w:abstractNumId="3" w15:restartNumberingAfterBreak="0">
+  <w:abstractNum w:abstractNumId="7" w15:restartNumberingAfterBreak="0">
     <w:nsid w:val="6B990B0A"/>
     <w:multiLevelType w:val="hybridMultilevel"/>
     <w:tmpl w:val="43B61C0A"/>
@@ -1316,7 +3264,7 @@
       </w:pPr>
     </w:lvl>
   </w:abstractNum>
-  <w:abstractNum w:abstractNumId="4" w15:restartNumberingAfterBreak="0">
+  <w:abstractNum w:abstractNumId="8" w15:restartNumberingAfterBreak="0">
     <w:nsid w:val="6BDE70E6"/>
     <w:multiLevelType w:val="hybridMultilevel"/>
     <w:tmpl w:val="9BEC5880"/>
@@ -1402,7 +3350,7 @@
       </w:pPr>
     </w:lvl>
   </w:abstractNum>
-  <w:abstractNum w:abstractNumId="5" w15:restartNumberingAfterBreak="0">
+  <w:abstractNum w:abstractNumId="9" w15:restartNumberingAfterBreak="0">
     <w:nsid w:val="6F15497D"/>
     <w:multiLevelType w:val="hybridMultilevel"/>
     <w:tmpl w:val="17CC3454"/>
@@ -1488,7 +3436,7 @@
       </w:pPr>
     </w:lvl>
   </w:abstractNum>
-  <w:abstractNum w:abstractNumId="6" w15:restartNumberingAfterBreak="0">
+  <w:abstractNum w:abstractNumId="10" w15:restartNumberingAfterBreak="0">
     <w:nsid w:val="705B32C1"/>
     <w:multiLevelType w:val="hybridMultilevel"/>
     <w:tmpl w:val="030C6654"/>
@@ -1575,31 +3523,43 @@
     </w:lvl>
   </w:abstractNum>
   <w:num w:numId="1">
+    <w:abstractNumId w:val="6"/>
+  </w:num>
+  <w:num w:numId="2">
+    <w:abstractNumId w:val="10"/>
+  </w:num>
+  <w:num w:numId="3">
+    <w:abstractNumId w:val="8"/>
+  </w:num>
+  <w:num w:numId="4">
+    <w:abstractNumId w:val="3"/>
+  </w:num>
+  <w:num w:numId="5">
     <w:abstractNumId w:val="2"/>
   </w:num>
-  <w:num w:numId="2">
-    <w:abstractNumId w:val="6"/>
+  <w:num w:numId="6">
+    <w:abstractNumId w:val="7"/>
   </w:num>
-  <w:num w:numId="3">
+  <w:num w:numId="7">
+    <w:abstractNumId w:val="9"/>
+  </w:num>
+  <w:num w:numId="8">
     <w:abstractNumId w:val="4"/>
   </w:num>
-  <w:num w:numId="4">
+  <w:num w:numId="9">
     <w:abstractNumId w:val="1"/>
   </w:num>
-  <w:num w:numId="5">
+  <w:num w:numId="10">
     <w:abstractNumId w:val="0"/>
   </w:num>
-  <w:num w:numId="6">
-    <w:abstractNumId w:val="3"/>
-  </w:num>
-  <w:num w:numId="7">
+  <w:num w:numId="11">
     <w:abstractNumId w:val="5"/>
   </w:num>
 </w:numbering>
 </file>
 
 <file path=word/styles.xml><?xml version="1.0" encoding="utf-8"?>
-<w:styles xmlns:mc="http://schemas.openxmlformats.org/markup-compatibility/2006" xmlns:r="http://schemas.openxmlformats.org/officeDocument/2006/relationships" xmlns:w="http://schemas.openxmlformats.org/wordprocessingml/2006/main" xmlns:w14="http://schemas.microsoft.com/office/word/2010/wordml" xmlns:w15="http://schemas.microsoft.com/office/word/2012/wordml" mc:Ignorable="w14 w15">
+<w:styles xmlns:mc="http://schemas.openxmlformats.org/markup-compatibility/2006" xmlns:r="http://schemas.openxmlformats.org/officeDocument/2006/relationships" xmlns:w="http://schemas.openxmlformats.org/wordprocessingml/2006/main" xmlns:w14="http://schemas.microsoft.com/office/word/2010/wordml" xmlns:w15="http://schemas.microsoft.com/office/word/2012/wordml" xmlns:w16se="http://schemas.microsoft.com/office/word/2015/wordml/symex" mc:Ignorable="w14 w15 w16se">
   <w:docDefaults>
     <w:rPrDefault>
       <w:rPr>
@@ -1615,7 +3575,7 @@
       </w:pPr>
     </w:pPrDefault>
   </w:docDefaults>
-  <w:latentStyles w:defLockedState="0" w:defUIPriority="99" w:defSemiHidden="0" w:defUnhideWhenUsed="0" w:defQFormat="0" w:count="371">
+  <w:latentStyles w:defLockedState="0" w:defUIPriority="99" w:defSemiHidden="0" w:defUnhideWhenUsed="0" w:defQFormat="0" w:count="374">
     <w:lsdException w:name="Normal" w:uiPriority="0" w:qFormat="1"/>
     <w:lsdException w:name="heading 1" w:uiPriority="9" w:qFormat="1"/>
     <w:lsdException w:name="heading 2" w:semiHidden="1" w:uiPriority="9" w:unhideWhenUsed="1" w:qFormat="1"/>
@@ -1721,7 +3681,6 @@
     <w:lsdException w:name="HTML Sample" w:semiHidden="1" w:unhideWhenUsed="1"/>
     <w:lsdException w:name="HTML Typewriter" w:semiHidden="1" w:unhideWhenUsed="1"/>
     <w:lsdException w:name="HTML Variable" w:semiHidden="1" w:unhideWhenUsed="1"/>
-    <w:lsdException w:name="Normal Table" w:semiHidden="1" w:unhideWhenUsed="1"/>
     <w:lsdException w:name="annotation subject" w:semiHidden="1" w:unhideWhenUsed="1"/>
     <w:lsdException w:name="No List" w:semiHidden="1" w:unhideWhenUsed="1"/>
     <w:lsdException w:name="Outline List 1" w:semiHidden="1" w:unhideWhenUsed="1"/>
@@ -1766,7 +3725,6 @@
     <w:lsdException w:name="Table Professional" w:semiHidden="1" w:unhideWhenUsed="1"/>
     <w:lsdException w:name="Table Subtle 1" w:semiHidden="1" w:unhideWhenUsed="1"/>
     <w:lsdException w:name="Table Subtle 2" w:semiHidden="1" w:unhideWhenUsed="1"/>
-    <w:lsdException w:name="Table Web 1" w:semiHidden="1" w:unhideWhenUsed="1"/>
     <w:lsdException w:name="Table Web 2" w:semiHidden="1" w:unhideWhenUsed="1"/>
     <w:lsdException w:name="Table Web 3" w:semiHidden="1" w:unhideWhenUsed="1"/>
     <w:lsdException w:name="Balloon Text" w:semiHidden="1" w:unhideWhenUsed="1"/>
@@ -1987,6 +3945,9 @@
     <w:lsdException w:name="List Table 5 Dark Accent 6" w:uiPriority="50"/>
     <w:lsdException w:name="List Table 6 Colorful Accent 6" w:uiPriority="51"/>
     <w:lsdException w:name="List Table 7 Colorful Accent 6" w:uiPriority="52"/>
+    <w:lsdException w:name="Mention" w:semiHidden="1" w:unhideWhenUsed="1"/>
+    <w:lsdException w:name="Smart Hyperlink" w:semiHidden="1" w:unhideWhenUsed="1"/>
+    <w:lsdException w:name="Hashtag" w:semiHidden="1" w:unhideWhenUsed="1"/>
   </w:latentStyles>
   <w:style w:type="paragraph" w:default="1" w:styleId="Normal">
     <w:name w:val="Normal"/>
@@ -2038,7 +3999,6 @@
   <w:style w:type="character" w:default="1" w:styleId="DefaultParagraphFont">
     <w:name w:val="Default Paragraph Font"/>
     <w:uiPriority w:val="1"/>
-    <w:semiHidden/>
     <w:unhideWhenUsed/>
   </w:style>
   <w:style w:type="table" w:default="1" w:styleId="TableNormal">

</xml_diff>